<commit_message>
add communes model and controller
</commit_message>
<xml_diff>
--- a/storage/Engagement 46-15 Juilet 2020.docx
+++ b/storage/Engagement 46-15 Juilet 2020.docx
@@ -1357,7 +1357,7 @@
                 <w:sz w:val="32"/>
                 <w:szCs w:val="32"/>
               </w:rPr>
-              <w:t>4 990 000</w:t>
+              <w:t>41 390 000</w:t>
             </w:r>
             <w:r>
               <w:rPr>
@@ -1583,7 +1583,7 @@
                 <w:sz w:val="32"/>
                 <w:szCs w:val="32"/>
               </w:rPr>
-              <w:t>4 990 000</w:t>
+              <w:t>41 390 000</w:t>
             </w:r>
             <w:r>
               <w:rPr>
@@ -2383,7 +2383,7 @@
                             <w:sz w:val="28"/>
                             <w:szCs w:val="28"/>
                           </w:rPr>
-                          <w:t>341 760 000</w:t>
+                          <w:t>268 690 000</w:t>
                         </w:r>
                       </w:p>
                     </w:tc>
@@ -2522,7 +2522,7 @@
                             <w:sz w:val="32"/>
                             <w:szCs w:val="32"/>
                           </w:rPr>
-                          <w:t>4 990 000</w:t>
+                          <w:t>41 390 000</w:t>
                         </w:r>
                       </w:p>
                     </w:tc>
@@ -2669,7 +2669,7 @@
                             <w:sz w:val="28"/>
                             <w:szCs w:val="28"/>
                           </w:rPr>
-                          <w:t>346 750 000</w:t>
+                          <w:t>310 080 000</w:t>
                         </w:r>
                       </w:p>
                     </w:tc>
@@ -4035,7 +4035,7 @@
           <w:sz w:val="32"/>
           <w:szCs w:val="32"/>
         </w:rPr>
-        <w:t>أربعة ملايين وتسعمئة وتسعون ألف</w:t>
+        <w:t>واحد وأربعون مليون وثلاثمئة وتسعون ألف</w:t>
       </w:r>
       <w:r>
         <w:rPr>

</xml_diff>

<commit_message>
Added Desengagement data and change paie process
</commit_message>
<xml_diff>
--- a/storage/Engagement 46-15 Juilet 2020.docx
+++ b/storage/Engagement 46-15 Juilet 2020.docx
@@ -1357,7 +1357,7 @@
                 <w:sz w:val="32"/>
                 <w:szCs w:val="32"/>
               </w:rPr>
-              <w:t>41 390 000</w:t>
+              <w:t>5 000 000</w:t>
             </w:r>
             <w:r>
               <w:rPr>
@@ -1583,7 +1583,7 @@
                 <w:sz w:val="32"/>
                 <w:szCs w:val="32"/>
               </w:rPr>
-              <w:t>41 390 000</w:t>
+              <w:t>5 000 000</w:t>
             </w:r>
             <w:r>
               <w:rPr>
@@ -2383,7 +2383,7 @@
                             <w:sz w:val="28"/>
                             <w:szCs w:val="28"/>
                           </w:rPr>
-                          <w:t>268 690 000</w:t>
+                          <w:t>305 098 000</w:t>
                         </w:r>
                       </w:p>
                     </w:tc>
@@ -2522,7 +2522,7 @@
                             <w:sz w:val="32"/>
                             <w:szCs w:val="32"/>
                           </w:rPr>
-                          <w:t>41 390 000</w:t>
+                          <w:t>5 000 000</w:t>
                         </w:r>
                       </w:p>
                     </w:tc>
@@ -2669,7 +2669,7 @@
                             <w:sz w:val="28"/>
                             <w:szCs w:val="28"/>
                           </w:rPr>
-                          <w:t>310 080 000</w:t>
+                          <w:t>310 098 000</w:t>
                         </w:r>
                       </w:p>
                     </w:tc>
@@ -4035,7 +4035,7 @@
           <w:sz w:val="32"/>
           <w:szCs w:val="32"/>
         </w:rPr>
-        <w:t>واحد وأربعون مليون وثلاثمئة وتسعون ألف</w:t>
+        <w:t>خمسة ملايين</w:t>
       </w:r>
       <w:r>
         <w:rPr>

</xml_diff>